<commit_message>
Rev the SDK doc (fix bug in doc; SDK is unchanged)
</commit_message>
<xml_diff>
--- a/omega/Digital-AV-Ω39.docx
+++ b/omega/Digital-AV-Ω39.docx
@@ -15400,7 +15400,21 @@
                 <w:rFonts w:ascii="Consolas" w:eastAsia="Courier New" w:hAnsi="Consolas" w:cs="Courier New"/>
                 <w:color w:val="0070C0"/>
               </w:rPr>
-              <w:t>0xC--- (0b00--)</w:t>
+              <w:t>0xC--- (0b</w:t>
+            </w:r>
+            <w:r>
+              <w:rPr>
+                <w:rFonts w:ascii="Consolas" w:eastAsia="Courier New" w:hAnsi="Consolas" w:cs="Courier New"/>
+                <w:color w:val="0070C0"/>
+              </w:rPr>
+              <w:t>11</w:t>
+            </w:r>
+            <w:r>
+              <w:rPr>
+                <w:rFonts w:ascii="Consolas" w:eastAsia="Courier New" w:hAnsi="Consolas" w:cs="Courier New"/>
+                <w:color w:val="0070C0"/>
+              </w:rPr>
+              <w:t>--)</w:t>
             </w:r>
           </w:p>
         </w:tc>
@@ -33002,7 +33016,7 @@
           <w:noProof/>
         </w:rPr>
         <w:pict w14:anchorId="0308F846">
-          <v:shape id="_x0000_s2051" type="#_x0000_t202" style="position:absolute;left:0;text-align:left;margin-left:1376.55pt;margin-top:92.85pt;width:204.15pt;height:47.8pt;z-index:251706368;visibility:visible;mso-wrap-style:square;mso-width-percent:0;mso-height-percent:0;mso-wrap-distance-left:9pt;mso-wrap-distance-top:3.6pt;mso-wrap-distance-right:9pt;mso-wrap-distance-bottom:3.6pt;mso-position-horizontal:right;mso-position-horizontal-relative:margin;mso-position-vertical:absolute;mso-position-vertical-relative:page;mso-width-percent:0;mso-height-percent:0;mso-width-relative:margin;mso-height-relative:margin;v-text-anchor:top" o:gfxdata="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" strokecolor="#5b9bd5 [3204]" strokeweight="1.25pt">
+          <v:shape id="_x0000_s2051" type="#_x0000_t202" style="position:absolute;left:0;text-align:left;margin-left:1529.5pt;margin-top:92.85pt;width:204.15pt;height:47.8pt;z-index:251706368;visibility:visible;mso-wrap-style:square;mso-width-percent:0;mso-height-percent:0;mso-wrap-distance-left:9pt;mso-wrap-distance-top:3.6pt;mso-wrap-distance-right:9pt;mso-wrap-distance-bottom:3.6pt;mso-position-horizontal:right;mso-position-horizontal-relative:margin;mso-position-vertical:absolute;mso-position-vertical-relative:page;mso-width-percent:0;mso-height-percent:0;mso-width-relative:margin;mso-height-relative:margin;v-text-anchor:top" o:gfxdata="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" strokecolor="#5b9bd5 [3204]" strokeweight="1.25pt">
             <v:textbox>
               <w:txbxContent>
                 <w:p>
@@ -35989,23 +36003,7 @@
               <w:sz w:val="18"/>
               <w:szCs w:val="18"/>
             </w:rPr>
-            <w:t>3</w:t>
-          </w:r>
-          <w:r>
-            <w:rPr>
-              <w:rFonts w:ascii="Consolas" w:eastAsia="Times New Roman" w:hAnsi="Consolas" w:cs="Times New Roman"/>
-              <w:sz w:val="18"/>
-              <w:szCs w:val="18"/>
-            </w:rPr>
-            <w:t>B</w:t>
-          </w:r>
-          <w:r>
-            <w:rPr>
-              <w:rFonts w:ascii="Consolas" w:eastAsia="Times New Roman" w:hAnsi="Consolas" w:cs="Times New Roman"/>
-              <w:sz w:val="18"/>
-              <w:szCs w:val="18"/>
-            </w:rPr>
-            <w:t>19</w:t>
+            <w:t>4105</w:t>
           </w:r>
         </w:p>
       </w:tc>

</xml_diff>